<commit_message>
[Quality] Adding detail design scripts and cleaning up the files a little
</commit_message>
<xml_diff>
--- a/APPL/05_supporting/Project Setup.docx
+++ b/APPL/05_supporting/Project Setup.docx
@@ -46,6 +46,45 @@
         <w:rPr>
           <w:lang w:val="en-US"/>
         </w:rPr>
+        <w:t xml:space="preserve">In order to </w:t>
+      </w:r>
+      <w:r>
+        <w:rPr>
+          <w:lang w:val="en-US"/>
+        </w:rPr>
+        <w:t>follow this tutorial</w:t>
+      </w:r>
+      <w:r>
+        <w:rPr>
+          <w:lang w:val="en-US"/>
+        </w:rPr>
+        <w:t xml:space="preserve">, Local Admin Rights are </w:t>
+      </w:r>
+      <w:r>
+        <w:rPr>
+          <w:color w:val="FF0000"/>
+          <w:u w:val="single"/>
+          <w:lang w:val="en-US"/>
+        </w:rPr>
+        <w:t>mandatory</w:t>
+      </w:r>
+      <w:r>
+        <w:rPr>
+          <w:lang w:val="en-US"/>
+        </w:rPr>
+        <w:t>.</w:t>
+      </w:r>
+    </w:p>
+    <w:p>
+      <w:pPr>
+        <w:rPr>
+          <w:lang w:val="en-US"/>
+        </w:rPr>
+      </w:pPr>
+      <w:r>
+        <w:rPr>
+          <w:lang w:val="en-US"/>
+        </w:rPr>
         <w:t>List of necessary tools:</w:t>
       </w:r>
     </w:p>
@@ -70,7 +109,12 @@
         <w:rPr>
           <w:lang w:val="en-US"/>
         </w:rPr>
-        <w:br/>
+        <w:t xml:space="preserve"> - </w:t>
+      </w:r>
+      <w:r>
+        <w:rPr>
+          <w:lang w:val="en-US"/>
+        </w:rPr>
         <w:t xml:space="preserve">You can download it on this </w:t>
       </w:r>
       <w:hyperlink r:id="rId5" w:history="1">
@@ -86,7 +130,7 @@
         <w:rPr>
           <w:lang w:val="en-US"/>
         </w:rPr>
-        <w:t xml:space="preserve"> (it will ask for your email) or you can get it from local repository.</w:t>
+        <w:t xml:space="preserve"> or you can get it from local repository.</w:t>
       </w:r>
     </w:p>
     <w:p>
@@ -106,15 +150,12 @@
         </w:rPr>
         <w:t>STM32CubeMX</w:t>
       </w:r>
-    </w:p>
-    <w:p>
-      <w:pPr>
-        <w:pStyle w:val="ListParagraph"/>
-        <w:ind w:left="1440"/>
-        <w:rPr>
-          <w:lang w:val="en-US"/>
-        </w:rPr>
-      </w:pPr>
+      <w:r>
+        <w:rPr>
+          <w:lang w:val="en-US"/>
+        </w:rPr>
+        <w:t xml:space="preserve"> - </w:t>
+      </w:r>
       <w:r>
         <w:rPr>
           <w:lang w:val="en-US"/>
@@ -154,15 +195,12 @@
         </w:rPr>
         <w:t>arm-gnu-toolchain</w:t>
       </w:r>
-    </w:p>
-    <w:p>
-      <w:pPr>
-        <w:pStyle w:val="ListParagraph"/>
-        <w:ind w:left="1440"/>
-        <w:rPr>
-          <w:lang w:val="en-US"/>
-        </w:rPr>
-      </w:pPr>
+      <w:r>
+        <w:rPr>
+          <w:lang w:val="en-US"/>
+        </w:rPr>
+        <w:t xml:space="preserve"> - </w:t>
+      </w:r>
       <w:r>
         <w:rPr>
           <w:lang w:val="en-US"/>
@@ -233,6 +271,109 @@
     </w:p>
     <w:p>
       <w:pPr>
+        <w:pStyle w:val="ListParagraph"/>
+        <w:numPr>
+          <w:ilvl w:val="0"/>
+          <w:numId w:val="1"/>
+        </w:numPr>
+        <w:rPr>
+          <w:lang w:val="en-US"/>
+        </w:rPr>
+      </w:pPr>
+      <w:r>
+        <w:rPr>
+          <w:lang w:val="en-US"/>
+        </w:rPr>
+        <w:t>USB driver</w:t>
+      </w:r>
+      <w:r>
+        <w:rPr>
+          <w:lang w:val="en-US"/>
+        </w:rPr>
+        <w:t xml:space="preserve"> – </w:t>
+      </w:r>
+      <w:r>
+        <w:rPr>
+          <w:lang w:val="en-US"/>
+        </w:rPr>
+        <w:t xml:space="preserve">You can download it on this </w:t>
+      </w:r>
+      <w:hyperlink r:id="rId8" w:history="1">
+        <w:r>
+          <w:rPr>
+            <w:rStyle w:val="Hyperlink"/>
+            <w:lang w:val="en-US"/>
+          </w:rPr>
+          <w:t>link</w:t>
+        </w:r>
+      </w:hyperlink>
+      <w:r>
+        <w:rPr>
+          <w:lang w:val="en-US"/>
+        </w:rPr>
+        <w:t xml:space="preserve"> or you can get it from local repository.</w:t>
+      </w:r>
+    </w:p>
+    <w:p>
+      <w:pPr>
+        <w:pStyle w:val="ListParagraph"/>
+        <w:numPr>
+          <w:ilvl w:val="0"/>
+          <w:numId w:val="1"/>
+        </w:numPr>
+        <w:rPr>
+          <w:lang w:val="en-US"/>
+        </w:rPr>
+      </w:pPr>
+      <w:r>
+        <w:rPr>
+          <w:lang w:val="en-US"/>
+        </w:rPr>
+        <w:t>ST-LINK server</w:t>
+      </w:r>
+      <w:r>
+        <w:rPr>
+          <w:lang w:val="en-US"/>
+        </w:rPr>
+        <w:t xml:space="preserve"> – </w:t>
+      </w:r>
+      <w:r>
+        <w:rPr>
+          <w:lang w:val="en-US"/>
+        </w:rPr>
+        <w:t xml:space="preserve">You can download it on this </w:t>
+      </w:r>
+      <w:hyperlink r:id="rId9" w:history="1">
+        <w:r>
+          <w:rPr>
+            <w:rStyle w:val="Hyperlink"/>
+            <w:lang w:val="en-US"/>
+          </w:rPr>
+          <w:t>link</w:t>
+        </w:r>
+      </w:hyperlink>
+      <w:r>
+        <w:rPr>
+          <w:lang w:val="en-US"/>
+        </w:rPr>
+        <w:t xml:space="preserve"> or you can get it from local repository.</w:t>
+      </w:r>
+    </w:p>
+    <w:p>
+      <w:pPr>
+        <w:rPr>
+          <w:lang w:val="en-US"/>
+        </w:rPr>
+      </w:pPr>
+      <w:r>
+        <w:rPr>
+          <w:lang w:val="en-US"/>
+        </w:rPr>
+        <w:t>If you already have project ready to be imported, you can stop here and move on to “Build guide.pdf”.</w:t>
+      </w:r>
+    </w:p>
+    <w:p>
+      <w:pPr>
         <w:pStyle w:val="Heading2"/>
         <w:rPr>
           <w:lang w:val="en-US"/>
@@ -329,507 +470,6 @@
             <wp:extent cx="5582093" cy="2591538"/>
             <wp:effectExtent l="0" t="0" r="0" b="0"/>
             <wp:docPr id="1" name="Picture 1"/>
-            <wp:cNvGraphicFramePr>
-              <a:graphicFrameLocks xmlns:a="http://schemas.openxmlformats.org/drawingml/2006/main" noChangeAspect="1"/>
-            </wp:cNvGraphicFramePr>
-            <a:graphic xmlns:a="http://schemas.openxmlformats.org/drawingml/2006/main">
-              <a:graphicData uri="http://schemas.openxmlformats.org/drawingml/2006/picture">
-                <pic:pic xmlns:pic="http://schemas.openxmlformats.org/drawingml/2006/picture">
-                  <pic:nvPicPr>
-                    <pic:cNvPr id="1" name=""/>
-                    <pic:cNvPicPr/>
-                  </pic:nvPicPr>
-                  <pic:blipFill>
-                    <a:blip r:embed="rId8"/>
-                    <a:stretch>
-                      <a:fillRect/>
-                    </a:stretch>
-                  </pic:blipFill>
-                  <pic:spPr>
-                    <a:xfrm>
-                      <a:off x="0" y="0"/>
-                      <a:ext cx="5592883" cy="2596547"/>
-                    </a:xfrm>
-                    <a:prstGeom prst="rect">
-                      <a:avLst/>
-                    </a:prstGeom>
-                  </pic:spPr>
-                </pic:pic>
-              </a:graphicData>
-            </a:graphic>
-          </wp:inline>
-        </w:drawing>
-      </w:r>
-    </w:p>
-    <w:p>
-      <w:pPr>
-        <w:pStyle w:val="ListParagraph"/>
-        <w:numPr>
-          <w:ilvl w:val="0"/>
-          <w:numId w:val="2"/>
-        </w:numPr>
-        <w:rPr>
-          <w:lang w:val="en-US"/>
-        </w:rPr>
-      </w:pPr>
-      <w:r>
-        <w:rPr>
-          <w:lang w:val="en-US"/>
-        </w:rPr>
-        <w:t>Name your project and click “Next”</w:t>
-      </w:r>
-    </w:p>
-    <w:p>
-      <w:pPr>
-        <w:pStyle w:val="ListParagraph"/>
-        <w:numPr>
-          <w:ilvl w:val="0"/>
-          <w:numId w:val="2"/>
-        </w:numPr>
-        <w:rPr>
-          <w:lang w:val="en-US"/>
-        </w:rPr>
-      </w:pPr>
-      <w:r>
-        <w:rPr>
-          <w:lang w:val="en-US"/>
-        </w:rPr>
-        <w:t>From “Code generator options” section choose “Copy only the necessary library files” and click “Finish”</w:t>
-      </w:r>
-    </w:p>
-    <w:p>
-      <w:pPr>
-        <w:pStyle w:val="ListParagraph"/>
-        <w:numPr>
-          <w:ilvl w:val="0"/>
-          <w:numId w:val="2"/>
-        </w:numPr>
-        <w:rPr>
-          <w:lang w:val="en-US"/>
-        </w:rPr>
-      </w:pPr>
-      <w:r>
-        <w:rPr>
-          <w:lang w:val="en-US"/>
-        </w:rPr>
-        <w:t xml:space="preserve">On all prompted windows click “Yes” until the IDE finishes its creation process and prompt the “&lt;your_project_name&gt;.ioc” </w:t>
-      </w:r>
-      <w:r>
-        <w:rPr>
-          <w:lang w:val="en-US"/>
-        </w:rPr>
-        <w:t>file settings.</w:t>
-      </w:r>
-    </w:p>
-    <w:p>
-      <w:pPr>
-        <w:pStyle w:val="ListParagraph"/>
-        <w:numPr>
-          <w:ilvl w:val="0"/>
-          <w:numId w:val="2"/>
-        </w:numPr>
-        <w:rPr>
-          <w:lang w:val="en-US"/>
-        </w:rPr>
-      </w:pPr>
-      <w:r>
-        <w:rPr>
-          <w:lang w:val="en-US"/>
-        </w:rPr>
-        <w:t>Now you can modify all settings related to your STM32 as you wish from the “Pinout &amp; Configuration” tab. Under “Project management” tab, “Code generator” sub-tab in “Generated files” section make sure to check the box “Generate peripheral initialization as a pair of ‘.c/.h’ files per peripheral”, this will ensure that each peripheral is generated inside its own pair of ‘.c/.h’ file instead of the main.c file.</w:t>
-      </w:r>
-    </w:p>
-    <w:p>
-      <w:pPr>
-        <w:pStyle w:val="ListParagraph"/>
-        <w:numPr>
-          <w:ilvl w:val="0"/>
-          <w:numId w:val="2"/>
-        </w:numPr>
-        <w:rPr>
-          <w:lang w:val="en-US"/>
-        </w:rPr>
-      </w:pPr>
-      <w:r>
-        <w:rPr>
-          <w:lang w:val="en-US"/>
-        </w:rPr>
-        <w:t xml:space="preserve">Once you are </w:t>
-      </w:r>
-      <w:r>
-        <w:rPr>
-          <w:lang w:val="en-US"/>
-        </w:rPr>
-        <w:t>done</w:t>
-      </w:r>
-      <w:r>
-        <w:rPr>
-          <w:lang w:val="en-US"/>
-        </w:rPr>
-        <w:t xml:space="preserve"> with your customizations, press CTRL-S to save it. It will prompt for window for generating the configuration, press “Yes”</w:t>
-      </w:r>
-    </w:p>
-    <w:p>
-      <w:pPr>
-        <w:pStyle w:val="ListParagraph"/>
-        <w:numPr>
-          <w:ilvl w:val="0"/>
-          <w:numId w:val="2"/>
-        </w:numPr>
-        <w:rPr>
-          <w:lang w:val="en-US"/>
-        </w:rPr>
-      </w:pPr>
-      <w:r>
-        <w:rPr>
-          <w:lang w:val="en-US"/>
-        </w:rPr>
-        <w:lastRenderedPageBreak/>
-        <w:t xml:space="preserve"> </w:t>
-      </w:r>
-      <w:r>
-        <w:rPr>
-          <w:lang w:val="en-US"/>
-        </w:rPr>
-        <w:t>The files are generated and stored inside “Core” and “Drivers” folder, as well two. ld files, one for FLASH and the other for RAM. Delete the one with the RAM in its name.</w:t>
-      </w:r>
-    </w:p>
-    <w:p>
-      <w:pPr>
-        <w:pStyle w:val="ListParagraph"/>
-        <w:numPr>
-          <w:ilvl w:val="0"/>
-          <w:numId w:val="2"/>
-        </w:numPr>
-        <w:rPr>
-          <w:lang w:val="en-US"/>
-        </w:rPr>
-      </w:pPr>
-      <w:r>
-        <w:rPr>
-          <w:lang w:val="en-US"/>
-        </w:rPr>
-        <w:t>Add makefile to the root of the project provided to you with this document.</w:t>
-      </w:r>
-    </w:p>
-    <w:p>
-      <w:pPr>
-        <w:pStyle w:val="ListParagraph"/>
-        <w:numPr>
-          <w:ilvl w:val="0"/>
-          <w:numId w:val="2"/>
-        </w:numPr>
-        <w:rPr>
-          <w:lang w:val="en-US"/>
-        </w:rPr>
-      </w:pPr>
-      <w:r>
-        <w:rPr>
-          <w:lang w:val="en-US"/>
-        </w:rPr>
-        <w:t>makefile should be changed accordingly:</w:t>
-      </w:r>
-    </w:p>
-    <w:p>
-      <w:pPr>
-        <w:pStyle w:val="ListParagraph"/>
-        <w:numPr>
-          <w:ilvl w:val="1"/>
-          <w:numId w:val="2"/>
-        </w:numPr>
-        <w:rPr>
-          <w:lang w:val="en-US"/>
-        </w:rPr>
-      </w:pPr>
-      <w:r>
-        <w:rPr>
-          <w:lang w:val="en-US"/>
-        </w:rPr>
-        <w:t>BINUTILS_ROOT</w:t>
-      </w:r>
-      <w:r>
-        <w:rPr>
-          <w:lang w:val="en-US"/>
-        </w:rPr>
-        <w:t xml:space="preserve"> (line number 18) - should be changed to the install path of the arm-gnu-toolchain</w:t>
-      </w:r>
-    </w:p>
-    <w:p>
-      <w:pPr>
-        <w:pStyle w:val="ListParagraph"/>
-        <w:numPr>
-          <w:ilvl w:val="1"/>
-          <w:numId w:val="2"/>
-        </w:numPr>
-        <w:rPr>
-          <w:lang w:val="en-US"/>
-        </w:rPr>
-      </w:pPr>
-      <w:r>
-        <w:rPr>
-          <w:lang w:val="en-US"/>
-        </w:rPr>
-        <w:t>DEFS (line number 31) - should be changed to appropriate microcontroller that you are using in your project</w:t>
-      </w:r>
-    </w:p>
-    <w:p>
-      <w:pPr>
-        <w:pStyle w:val="ListParagraph"/>
-        <w:numPr>
-          <w:ilvl w:val="1"/>
-          <w:numId w:val="2"/>
-        </w:numPr>
-        <w:rPr>
-          <w:lang w:val="en-US"/>
-        </w:rPr>
-      </w:pPr>
-      <w:r>
-        <w:rPr>
-          <w:lang w:val="en-US"/>
-        </w:rPr>
-        <w:t>BUILD_DIR</w:t>
-      </w:r>
-      <w:r>
-        <w:rPr>
-          <w:lang w:val="en-US"/>
-        </w:rPr>
-        <w:t xml:space="preserve"> (line number 115) - should be set to whichever directory you prefer inside the project directory structure</w:t>
-      </w:r>
-    </w:p>
-    <w:p>
-      <w:pPr>
-        <w:pStyle w:val="ListParagraph"/>
-        <w:numPr>
-          <w:ilvl w:val="1"/>
-          <w:numId w:val="2"/>
-        </w:numPr>
-        <w:rPr>
-          <w:lang w:val="en-US"/>
-        </w:rPr>
-      </w:pPr>
-      <w:r>
-        <w:rPr>
-          <w:lang w:val="en-US"/>
-        </w:rPr>
-        <w:t xml:space="preserve">clean command (line number 199) - should match the </w:t>
-      </w:r>
-      <w:r>
-        <w:rPr>
-          <w:lang w:val="en-US"/>
-        </w:rPr>
-        <w:t>BUILD_DIR</w:t>
-      </w:r>
-    </w:p>
-    <w:p>
-      <w:pPr>
-        <w:pStyle w:val="ListParagraph"/>
-        <w:numPr>
-          <w:ilvl w:val="1"/>
-          <w:numId w:val="2"/>
-        </w:numPr>
-        <w:rPr>
-          <w:lang w:val="en-US"/>
-        </w:rPr>
-      </w:pPr>
-      <w:r>
-        <w:rPr>
-          <w:lang w:val="en-US"/>
-        </w:rPr>
-        <w:t>PRODUCT_DIR</w:t>
-      </w:r>
-      <w:r>
-        <w:rPr>
-          <w:lang w:val="en-US"/>
-        </w:rPr>
-        <w:t xml:space="preserve"> (line number 223)</w:t>
-      </w:r>
-      <w:r>
-        <w:rPr>
-          <w:lang w:val="en-US"/>
-        </w:rPr>
-        <w:t xml:space="preserve"> -</w:t>
-      </w:r>
-      <w:r>
-        <w:rPr>
-          <w:lang w:val="en-US"/>
-        </w:rPr>
-        <w:t xml:space="preserve"> should be changed to “.”</w:t>
-      </w:r>
-      <w:r>
-        <w:rPr>
-          <w:lang w:val="en-US"/>
-        </w:rPr>
-        <w:t xml:space="preserve"> (related to makefile’s location to the root of the project)</w:t>
-      </w:r>
-    </w:p>
-    <w:p>
-      <w:pPr>
-        <w:pStyle w:val="ListParagraph"/>
-        <w:numPr>
-          <w:ilvl w:val="0"/>
-          <w:numId w:val="2"/>
-        </w:numPr>
-        <w:rPr>
-          <w:lang w:val="en-US"/>
-        </w:rPr>
-      </w:pPr>
-      <w:r>
-        <w:rPr>
-          <w:lang w:val="en-US"/>
-        </w:rPr>
-        <w:t xml:space="preserve">Open Project -&gt; Properties -&gt; C/C++ Build -&gt; Under “Builder Settings” tab in “Makefile generation” </w:t>
-      </w:r>
-      <w:r>
-        <w:rPr>
-          <w:lang w:val="en-US"/>
-        </w:rPr>
-        <w:t xml:space="preserve">section, </w:t>
-      </w:r>
-      <w:r>
-        <w:rPr>
-          <w:lang w:val="en-US"/>
-        </w:rPr>
-        <w:t xml:space="preserve">uncheck the box “Generate Makefiles automatically” </w:t>
-      </w:r>
-    </w:p>
-    <w:p>
-      <w:pPr>
-        <w:pStyle w:val="ListParagraph"/>
-        <w:numPr>
-          <w:ilvl w:val="0"/>
-          <w:numId w:val="2"/>
-        </w:numPr>
-        <w:rPr>
-          <w:lang w:val="en-US"/>
-        </w:rPr>
-      </w:pPr>
-      <w:r>
-        <w:rPr>
-          <w:lang w:val="en-US"/>
-        </w:rPr>
-        <w:t>In Build location click “Workspace…” and on prompted window choose your project root folder and click “Ok”, afterwards click “Apply and Close”</w:t>
-      </w:r>
-    </w:p>
-    <w:p>
-      <w:pPr>
-        <w:pStyle w:val="ListParagraph"/>
-        <w:numPr>
-          <w:ilvl w:val="0"/>
-          <w:numId w:val="2"/>
-        </w:numPr>
-        <w:rPr>
-          <w:lang w:val="en-US"/>
-        </w:rPr>
-      </w:pPr>
-      <w:r>
-        <w:rPr>
-          <w:lang w:val="en-US"/>
-        </w:rPr>
-        <w:t xml:space="preserve">In the “Build Targets” view create New Build Target with “Target name” as “all” in root directory </w:t>
-      </w:r>
-    </w:p>
-    <w:p>
-      <w:pPr>
-        <w:pStyle w:val="ListParagraph"/>
-        <w:ind w:left="1440"/>
-        <w:rPr>
-          <w:lang w:val="en-US"/>
-        </w:rPr>
-      </w:pPr>
-      <w:r>
-        <w:rPr>
-          <w:noProof/>
-        </w:rPr>
-        <w:drawing>
-          <wp:inline distT="0" distB="0" distL="0" distR="0" wp14:anchorId="3ED3F8D2" wp14:editId="64FD57D8">
-            <wp:extent cx="3105150" cy="3771900"/>
-            <wp:effectExtent l="0" t="0" r="0" b="0"/>
-            <wp:docPr id="2" name="Picture 2"/>
-            <wp:cNvGraphicFramePr>
-              <a:graphicFrameLocks xmlns:a="http://schemas.openxmlformats.org/drawingml/2006/main" noChangeAspect="1"/>
-            </wp:cNvGraphicFramePr>
-            <a:graphic xmlns:a="http://schemas.openxmlformats.org/drawingml/2006/main">
-              <a:graphicData uri="http://schemas.openxmlformats.org/drawingml/2006/picture">
-                <pic:pic xmlns:pic="http://schemas.openxmlformats.org/drawingml/2006/picture">
-                  <pic:nvPicPr>
-                    <pic:cNvPr id="1" name=""/>
-                    <pic:cNvPicPr/>
-                  </pic:nvPicPr>
-                  <pic:blipFill>
-                    <a:blip r:embed="rId9"/>
-                    <a:stretch>
-                      <a:fillRect/>
-                    </a:stretch>
-                  </pic:blipFill>
-                  <pic:spPr>
-                    <a:xfrm>
-                      <a:off x="0" y="0"/>
-                      <a:ext cx="3105150" cy="3771900"/>
-                    </a:xfrm>
-                    <a:prstGeom prst="rect">
-                      <a:avLst/>
-                    </a:prstGeom>
-                  </pic:spPr>
-                </pic:pic>
-              </a:graphicData>
-            </a:graphic>
-          </wp:inline>
-        </w:drawing>
-      </w:r>
-    </w:p>
-    <w:p>
-      <w:pPr>
-        <w:pStyle w:val="ListParagraph"/>
-        <w:numPr>
-          <w:ilvl w:val="0"/>
-          <w:numId w:val="2"/>
-        </w:numPr>
-        <w:rPr>
-          <w:lang w:val="en-US"/>
-        </w:rPr>
-      </w:pPr>
-      <w:r>
-        <w:rPr>
-          <w:lang w:val="en-US"/>
-        </w:rPr>
-        <w:t>Do the same thing as previous step but with another target name: clean</w:t>
-      </w:r>
-    </w:p>
-    <w:p>
-      <w:pPr>
-        <w:pStyle w:val="ListParagraph"/>
-        <w:numPr>
-          <w:ilvl w:val="0"/>
-          <w:numId w:val="2"/>
-        </w:numPr>
-        <w:rPr>
-          <w:lang w:val="en-US"/>
-        </w:rPr>
-      </w:pPr>
-      <w:r>
-        <w:rPr>
-          <w:lang w:val="en-US"/>
-        </w:rPr>
-        <w:t>As a test try building a project with the “all” build target. If everything worked correctly, you will find a folder/file structure inside the BUILD_DIR directory like this:</w:t>
-      </w:r>
-    </w:p>
-    <w:p>
-      <w:pPr>
-        <w:pStyle w:val="ListParagraph"/>
-        <w:ind w:left="1440"/>
-        <w:rPr>
-          <w:lang w:val="en-US"/>
-        </w:rPr>
-      </w:pPr>
-      <w:r>
-        <w:rPr>
-          <w:noProof/>
-        </w:rPr>
-        <w:drawing>
-          <wp:inline distT="0" distB="0" distL="0" distR="0" wp14:anchorId="6C425C44" wp14:editId="48DA988F">
-            <wp:extent cx="1323975" cy="666750"/>
-            <wp:effectExtent l="0" t="0" r="9525" b="0"/>
-            <wp:docPr id="5" name="Picture 5"/>
             <wp:cNvGraphicFramePr>
               <a:graphicFrameLocks xmlns:a="http://schemas.openxmlformats.org/drawingml/2006/main" noChangeAspect="1"/>
             </wp:cNvGraphicFramePr>
@@ -849,6 +489,507 @@
                   <pic:spPr>
                     <a:xfrm>
                       <a:off x="0" y="0"/>
+                      <a:ext cx="5592883" cy="2596547"/>
+                    </a:xfrm>
+                    <a:prstGeom prst="rect">
+                      <a:avLst/>
+                    </a:prstGeom>
+                  </pic:spPr>
+                </pic:pic>
+              </a:graphicData>
+            </a:graphic>
+          </wp:inline>
+        </w:drawing>
+      </w:r>
+    </w:p>
+    <w:p>
+      <w:pPr>
+        <w:pStyle w:val="ListParagraph"/>
+        <w:numPr>
+          <w:ilvl w:val="0"/>
+          <w:numId w:val="2"/>
+        </w:numPr>
+        <w:rPr>
+          <w:lang w:val="en-US"/>
+        </w:rPr>
+      </w:pPr>
+      <w:r>
+        <w:rPr>
+          <w:lang w:val="en-US"/>
+        </w:rPr>
+        <w:t>Name your project and click “Next”</w:t>
+      </w:r>
+    </w:p>
+    <w:p>
+      <w:pPr>
+        <w:pStyle w:val="ListParagraph"/>
+        <w:numPr>
+          <w:ilvl w:val="0"/>
+          <w:numId w:val="2"/>
+        </w:numPr>
+        <w:rPr>
+          <w:lang w:val="en-US"/>
+        </w:rPr>
+      </w:pPr>
+      <w:r>
+        <w:rPr>
+          <w:lang w:val="en-US"/>
+        </w:rPr>
+        <w:t>From “Code generator options” section choose “Copy only the necessary library files” and click “Finish”</w:t>
+      </w:r>
+    </w:p>
+    <w:p>
+      <w:pPr>
+        <w:pStyle w:val="ListParagraph"/>
+        <w:numPr>
+          <w:ilvl w:val="0"/>
+          <w:numId w:val="2"/>
+        </w:numPr>
+        <w:rPr>
+          <w:lang w:val="en-US"/>
+        </w:rPr>
+      </w:pPr>
+      <w:r>
+        <w:rPr>
+          <w:lang w:val="en-US"/>
+        </w:rPr>
+        <w:t xml:space="preserve">On all prompted windows click “Yes” until the IDE finishes its creation process and prompt the “&lt;your_project_name&gt;.ioc” </w:t>
+      </w:r>
+      <w:r>
+        <w:rPr>
+          <w:lang w:val="en-US"/>
+        </w:rPr>
+        <w:t>file settings.</w:t>
+      </w:r>
+    </w:p>
+    <w:p>
+      <w:pPr>
+        <w:pStyle w:val="ListParagraph"/>
+        <w:numPr>
+          <w:ilvl w:val="0"/>
+          <w:numId w:val="2"/>
+        </w:numPr>
+        <w:rPr>
+          <w:lang w:val="en-US"/>
+        </w:rPr>
+      </w:pPr>
+      <w:r>
+        <w:rPr>
+          <w:lang w:val="en-US"/>
+        </w:rPr>
+        <w:t>Now you can modify all settings related to your STM32 as you wish from the “Pinout &amp; Configuration” tab. Under “Project management” tab, “Code generator” sub-tab in “Generated files” section make sure to check the box “Generate peripheral initialization as a pair of ‘.c/.h’ files per peripheral”, this will ensure that each peripheral is generated inside its own pair of ‘.c/.h’ file instead of the main.c file.</w:t>
+      </w:r>
+    </w:p>
+    <w:p>
+      <w:pPr>
+        <w:pStyle w:val="ListParagraph"/>
+        <w:numPr>
+          <w:ilvl w:val="0"/>
+          <w:numId w:val="2"/>
+        </w:numPr>
+        <w:rPr>
+          <w:lang w:val="en-US"/>
+        </w:rPr>
+      </w:pPr>
+      <w:r>
+        <w:rPr>
+          <w:lang w:val="en-US"/>
+        </w:rPr>
+        <w:lastRenderedPageBreak/>
+        <w:t xml:space="preserve">Once you are </w:t>
+      </w:r>
+      <w:r>
+        <w:rPr>
+          <w:lang w:val="en-US"/>
+        </w:rPr>
+        <w:t>done</w:t>
+      </w:r>
+      <w:r>
+        <w:rPr>
+          <w:lang w:val="en-US"/>
+        </w:rPr>
+        <w:t xml:space="preserve"> with your customizations, press CTRL-S to save it. It will prompt for window for generating the configuration, press “Yes”</w:t>
+      </w:r>
+    </w:p>
+    <w:p>
+      <w:pPr>
+        <w:pStyle w:val="ListParagraph"/>
+        <w:numPr>
+          <w:ilvl w:val="0"/>
+          <w:numId w:val="2"/>
+        </w:numPr>
+        <w:rPr>
+          <w:lang w:val="en-US"/>
+        </w:rPr>
+      </w:pPr>
+      <w:r>
+        <w:rPr>
+          <w:lang w:val="en-US"/>
+        </w:rPr>
+        <w:t xml:space="preserve"> </w:t>
+      </w:r>
+      <w:r>
+        <w:rPr>
+          <w:lang w:val="en-US"/>
+        </w:rPr>
+        <w:t>The files are generated and stored inside “Core” and “Drivers” folder, as well two. ld files, one for FLASH and the other for RAM. Delete the one with the RAM in its name.</w:t>
+      </w:r>
+    </w:p>
+    <w:p>
+      <w:pPr>
+        <w:pStyle w:val="ListParagraph"/>
+        <w:numPr>
+          <w:ilvl w:val="0"/>
+          <w:numId w:val="2"/>
+        </w:numPr>
+        <w:rPr>
+          <w:lang w:val="en-US"/>
+        </w:rPr>
+      </w:pPr>
+      <w:r>
+        <w:rPr>
+          <w:lang w:val="en-US"/>
+        </w:rPr>
+        <w:t>Add makefile to the root of the project provided to you with this document.</w:t>
+      </w:r>
+    </w:p>
+    <w:p>
+      <w:pPr>
+        <w:pStyle w:val="ListParagraph"/>
+        <w:numPr>
+          <w:ilvl w:val="0"/>
+          <w:numId w:val="2"/>
+        </w:numPr>
+        <w:rPr>
+          <w:lang w:val="en-US"/>
+        </w:rPr>
+      </w:pPr>
+      <w:r>
+        <w:rPr>
+          <w:lang w:val="en-US"/>
+        </w:rPr>
+        <w:t>makefile should be changed accordingly:</w:t>
+      </w:r>
+    </w:p>
+    <w:p>
+      <w:pPr>
+        <w:pStyle w:val="ListParagraph"/>
+        <w:numPr>
+          <w:ilvl w:val="1"/>
+          <w:numId w:val="2"/>
+        </w:numPr>
+        <w:rPr>
+          <w:lang w:val="en-US"/>
+        </w:rPr>
+      </w:pPr>
+      <w:r>
+        <w:rPr>
+          <w:lang w:val="en-US"/>
+        </w:rPr>
+        <w:t>BINUTILS_ROOT</w:t>
+      </w:r>
+      <w:r>
+        <w:rPr>
+          <w:lang w:val="en-US"/>
+        </w:rPr>
+        <w:t xml:space="preserve"> (line number 18) - should be changed to the install path of the arm-gnu-toolchain</w:t>
+      </w:r>
+    </w:p>
+    <w:p>
+      <w:pPr>
+        <w:pStyle w:val="ListParagraph"/>
+        <w:numPr>
+          <w:ilvl w:val="1"/>
+          <w:numId w:val="2"/>
+        </w:numPr>
+        <w:rPr>
+          <w:lang w:val="en-US"/>
+        </w:rPr>
+      </w:pPr>
+      <w:r>
+        <w:rPr>
+          <w:lang w:val="en-US"/>
+        </w:rPr>
+        <w:t>DEFS (line number 31) - should be changed to appropriate microcontroller that you are using in your project</w:t>
+      </w:r>
+    </w:p>
+    <w:p>
+      <w:pPr>
+        <w:pStyle w:val="ListParagraph"/>
+        <w:numPr>
+          <w:ilvl w:val="1"/>
+          <w:numId w:val="2"/>
+        </w:numPr>
+        <w:rPr>
+          <w:lang w:val="en-US"/>
+        </w:rPr>
+      </w:pPr>
+      <w:r>
+        <w:rPr>
+          <w:lang w:val="en-US"/>
+        </w:rPr>
+        <w:t>BUILD_DIR</w:t>
+      </w:r>
+      <w:r>
+        <w:rPr>
+          <w:lang w:val="en-US"/>
+        </w:rPr>
+        <w:t xml:space="preserve"> (line number 115) - should be set to whichever directory you prefer inside the project directory structure</w:t>
+      </w:r>
+    </w:p>
+    <w:p>
+      <w:pPr>
+        <w:pStyle w:val="ListParagraph"/>
+        <w:numPr>
+          <w:ilvl w:val="1"/>
+          <w:numId w:val="2"/>
+        </w:numPr>
+        <w:rPr>
+          <w:lang w:val="en-US"/>
+        </w:rPr>
+      </w:pPr>
+      <w:r>
+        <w:rPr>
+          <w:lang w:val="en-US"/>
+        </w:rPr>
+        <w:t xml:space="preserve">clean command (line number 199) - should match the </w:t>
+      </w:r>
+      <w:r>
+        <w:rPr>
+          <w:lang w:val="en-US"/>
+        </w:rPr>
+        <w:t>BUILD_DIR</w:t>
+      </w:r>
+    </w:p>
+    <w:p>
+      <w:pPr>
+        <w:pStyle w:val="ListParagraph"/>
+        <w:numPr>
+          <w:ilvl w:val="1"/>
+          <w:numId w:val="2"/>
+        </w:numPr>
+        <w:rPr>
+          <w:lang w:val="en-US"/>
+        </w:rPr>
+      </w:pPr>
+      <w:r>
+        <w:rPr>
+          <w:lang w:val="en-US"/>
+        </w:rPr>
+        <w:t>PRODUCT_DIR</w:t>
+      </w:r>
+      <w:r>
+        <w:rPr>
+          <w:lang w:val="en-US"/>
+        </w:rPr>
+        <w:t xml:space="preserve"> (line number 223)</w:t>
+      </w:r>
+      <w:r>
+        <w:rPr>
+          <w:lang w:val="en-US"/>
+        </w:rPr>
+        <w:t xml:space="preserve"> -</w:t>
+      </w:r>
+      <w:r>
+        <w:rPr>
+          <w:lang w:val="en-US"/>
+        </w:rPr>
+        <w:t xml:space="preserve"> should be changed to “.”</w:t>
+      </w:r>
+      <w:r>
+        <w:rPr>
+          <w:lang w:val="en-US"/>
+        </w:rPr>
+        <w:t xml:space="preserve"> (related to makefile’s location to the root of the project)</w:t>
+      </w:r>
+    </w:p>
+    <w:p>
+      <w:pPr>
+        <w:pStyle w:val="ListParagraph"/>
+        <w:numPr>
+          <w:ilvl w:val="0"/>
+          <w:numId w:val="2"/>
+        </w:numPr>
+        <w:rPr>
+          <w:lang w:val="en-US"/>
+        </w:rPr>
+      </w:pPr>
+      <w:r>
+        <w:rPr>
+          <w:lang w:val="en-US"/>
+        </w:rPr>
+        <w:t xml:space="preserve">Open Project -&gt; Properties -&gt; C/C++ Build -&gt; Under “Builder Settings” tab in “Makefile generation” </w:t>
+      </w:r>
+      <w:r>
+        <w:rPr>
+          <w:lang w:val="en-US"/>
+        </w:rPr>
+        <w:t xml:space="preserve">section, </w:t>
+      </w:r>
+      <w:r>
+        <w:rPr>
+          <w:lang w:val="en-US"/>
+        </w:rPr>
+        <w:t xml:space="preserve">uncheck the box “Generate Makefiles automatically” </w:t>
+      </w:r>
+    </w:p>
+    <w:p>
+      <w:pPr>
+        <w:pStyle w:val="ListParagraph"/>
+        <w:numPr>
+          <w:ilvl w:val="0"/>
+          <w:numId w:val="2"/>
+        </w:numPr>
+        <w:rPr>
+          <w:lang w:val="en-US"/>
+        </w:rPr>
+      </w:pPr>
+      <w:r>
+        <w:rPr>
+          <w:lang w:val="en-US"/>
+        </w:rPr>
+        <w:t>In Build location click “Workspace…” and on prompted window choose your project root folder and click “Ok”, afterwards click “Apply and Close”</w:t>
+      </w:r>
+    </w:p>
+    <w:p>
+      <w:pPr>
+        <w:pStyle w:val="ListParagraph"/>
+        <w:numPr>
+          <w:ilvl w:val="0"/>
+          <w:numId w:val="2"/>
+        </w:numPr>
+        <w:rPr>
+          <w:lang w:val="en-US"/>
+        </w:rPr>
+      </w:pPr>
+      <w:r>
+        <w:rPr>
+          <w:lang w:val="en-US"/>
+        </w:rPr>
+        <w:t xml:space="preserve">In the “Build Targets” view create New Build Target with “Target name” as “all” in root directory </w:t>
+      </w:r>
+    </w:p>
+    <w:p>
+      <w:pPr>
+        <w:pStyle w:val="ListParagraph"/>
+        <w:ind w:left="1440"/>
+        <w:rPr>
+          <w:lang w:val="en-US"/>
+        </w:rPr>
+      </w:pPr>
+      <w:r>
+        <w:rPr>
+          <w:noProof/>
+        </w:rPr>
+        <w:drawing>
+          <wp:inline distT="0" distB="0" distL="0" distR="0" wp14:anchorId="3ED3F8D2" wp14:editId="1FD8E84B">
+            <wp:extent cx="3054819" cy="3710762"/>
+            <wp:effectExtent l="0" t="0" r="0" b="4445"/>
+            <wp:docPr id="2" name="Picture 2"/>
+            <wp:cNvGraphicFramePr>
+              <a:graphicFrameLocks xmlns:a="http://schemas.openxmlformats.org/drawingml/2006/main" noChangeAspect="1"/>
+            </wp:cNvGraphicFramePr>
+            <a:graphic xmlns:a="http://schemas.openxmlformats.org/drawingml/2006/main">
+              <a:graphicData uri="http://schemas.openxmlformats.org/drawingml/2006/picture">
+                <pic:pic xmlns:pic="http://schemas.openxmlformats.org/drawingml/2006/picture">
+                  <pic:nvPicPr>
+                    <pic:cNvPr id="1" name=""/>
+                    <pic:cNvPicPr/>
+                  </pic:nvPicPr>
+                  <pic:blipFill>
+                    <a:blip r:embed="rId11"/>
+                    <a:stretch>
+                      <a:fillRect/>
+                    </a:stretch>
+                  </pic:blipFill>
+                  <pic:spPr>
+                    <a:xfrm>
+                      <a:off x="0" y="0"/>
+                      <a:ext cx="3068816" cy="3727765"/>
+                    </a:xfrm>
+                    <a:prstGeom prst="rect">
+                      <a:avLst/>
+                    </a:prstGeom>
+                  </pic:spPr>
+                </pic:pic>
+              </a:graphicData>
+            </a:graphic>
+          </wp:inline>
+        </w:drawing>
+      </w:r>
+    </w:p>
+    <w:p>
+      <w:pPr>
+        <w:pStyle w:val="ListParagraph"/>
+        <w:numPr>
+          <w:ilvl w:val="0"/>
+          <w:numId w:val="2"/>
+        </w:numPr>
+        <w:rPr>
+          <w:lang w:val="en-US"/>
+        </w:rPr>
+      </w:pPr>
+      <w:r>
+        <w:rPr>
+          <w:lang w:val="en-US"/>
+        </w:rPr>
+        <w:t>Do the same thing as previous step but with another target name: clean</w:t>
+      </w:r>
+    </w:p>
+    <w:p>
+      <w:pPr>
+        <w:pStyle w:val="ListParagraph"/>
+        <w:numPr>
+          <w:ilvl w:val="0"/>
+          <w:numId w:val="2"/>
+        </w:numPr>
+        <w:rPr>
+          <w:lang w:val="en-US"/>
+        </w:rPr>
+      </w:pPr>
+      <w:r>
+        <w:rPr>
+          <w:lang w:val="en-US"/>
+        </w:rPr>
+        <w:t>As a test try building a project with the “all” build target. If everything worked correctly, you will find a folder/file structure inside the BUILD_DIR directory like this:</w:t>
+      </w:r>
+    </w:p>
+    <w:p>
+      <w:pPr>
+        <w:pStyle w:val="ListParagraph"/>
+        <w:ind w:left="1440"/>
+        <w:rPr>
+          <w:lang w:val="en-US"/>
+        </w:rPr>
+      </w:pPr>
+      <w:r>
+        <w:rPr>
+          <w:noProof/>
+        </w:rPr>
+        <w:drawing>
+          <wp:inline distT="0" distB="0" distL="0" distR="0" wp14:anchorId="6C425C44" wp14:editId="48DA988F">
+            <wp:extent cx="1323975" cy="666750"/>
+            <wp:effectExtent l="0" t="0" r="9525" b="0"/>
+            <wp:docPr id="5" name="Picture 5"/>
+            <wp:cNvGraphicFramePr>
+              <a:graphicFrameLocks xmlns:a="http://schemas.openxmlformats.org/drawingml/2006/main" noChangeAspect="1"/>
+            </wp:cNvGraphicFramePr>
+            <a:graphic xmlns:a="http://schemas.openxmlformats.org/drawingml/2006/main">
+              <a:graphicData uri="http://schemas.openxmlformats.org/drawingml/2006/picture">
+                <pic:pic xmlns:pic="http://schemas.openxmlformats.org/drawingml/2006/picture">
+                  <pic:nvPicPr>
+                    <pic:cNvPr id="1" name=""/>
+                    <pic:cNvPicPr/>
+                  </pic:nvPicPr>
+                  <pic:blipFill>
+                    <a:blip r:embed="rId12"/>
+                    <a:stretch>
+                      <a:fillRect/>
+                    </a:stretch>
+                  </pic:blipFill>
+                  <pic:spPr>
+                    <a:xfrm>
+                      <a:off x="0" y="0"/>
                       <a:ext cx="1323975" cy="666750"/>
                     </a:xfrm>
                     <a:prstGeom prst="rect">
@@ -891,14 +1032,6 @@
         </w:rPr>
         <w:t>Congratulations!</w:t>
       </w:r>
-    </w:p>
-    <w:p>
-      <w:pPr>
-        <w:jc w:val="left"/>
-        <w:rPr>
-          <w:lang w:val="en-US"/>
-        </w:rPr>
-      </w:pPr>
       <w:r>
         <w:rPr>
           <w:lang w:val="en-US"/>
@@ -974,7 +1107,7 @@
                     <pic:cNvPicPr/>
                   </pic:nvPicPr>
                   <pic:blipFill>
-                    <a:blip r:embed="rId11"/>
+                    <a:blip r:embed="rId13"/>
                     <a:stretch>
                       <a:fillRect/>
                     </a:stretch>
@@ -1142,7 +1275,7 @@
   <w:abstractNum w:abstractNumId="1" w15:restartNumberingAfterBreak="0">
     <w:nsid w:val="73067A23"/>
     <w:multiLevelType w:val="hybridMultilevel"/>
-    <w:tmpl w:val="B3822766"/>
+    <w:tmpl w:val="82D6F560"/>
     <w:lvl w:ilvl="0" w:tplc="241A000F">
       <w:start w:val="1"/>
       <w:numFmt w:val="decimal"/>

</xml_diff>